<commit_message>
need to finish al 3 tasks
</commit_message>
<xml_diff>
--- a/Work Collaboratively in the ICT industry/Portfolio of Work/ICTICT443 AT1 Portfolio Task 1_v1.2 By Richard Pountney.docx
+++ b/Work Collaboratively in the ICT industry/Portfolio of Work/ICTICT443 AT1 Portfolio Task 1_v1.2 By Richard Pountney.docx
@@ -976,7 +976,7 @@
             <w:r>
               <w:rPr>
                 <w:rFonts w:ascii="Tahoma" w:hAnsi="Tahoma" w:cs="Tahoma"/>
-                <w:color w:val="000000" w:themeColor="text1"/>
+                <w:color w:val="0000FF"/>
               </w:rPr>
               <w:t>Richard Pountney</w:t>
             </w:r>
@@ -1029,7 +1029,7 @@
             <w:r>
               <w:rPr>
                 <w:rFonts w:ascii="Tahoma" w:hAnsi="Tahoma" w:cs="Tahoma"/>
-                <w:color w:val="000000" w:themeColor="text1"/>
+                <w:color w:val="0000FF"/>
               </w:rPr>
               <w:t>30007736</w:t>
             </w:r>
@@ -1143,14 +1143,14 @@
               <w:rPr>
                 <w:rFonts w:ascii="Brush Script MT" w:hAnsi="Brush Script MT" w:cs="Tahoma"/>
                 <w:strike/>
-                <w:color w:val="000000" w:themeColor="text1"/>
+                <w:color w:val="0000FF"/>
               </w:rPr>
             </w:pPr>
             <w:r>
               <w:rPr>
                 <w:rFonts w:ascii="Brush Script MT" w:hAnsi="Brush Script MT" w:cs="Tahoma"/>
                 <w:strike/>
-                <w:color w:val="000000" w:themeColor="text1"/>
+                <w:color w:val="0000FF"/>
               </w:rPr>
               <w:t>RBP</w:t>
             </w:r>
@@ -5672,7 +5672,21 @@
           <w:sz w:val="24"/>
           <w:szCs w:val="24"/>
         </w:rPr>
-        <w:t>All policies, procedures and templates required for this assessment are accessible from this website under the ‘Governance’ tab</w:t>
+        <w:t>All policies, procedures</w:t>
+      </w:r>
+      <w:r>
+        <w:rPr>
+          <w:sz w:val="24"/>
+          <w:szCs w:val="24"/>
+        </w:rPr>
+        <w:t>,</w:t>
+      </w:r>
+      <w:r>
+        <w:rPr>
+          <w:sz w:val="24"/>
+          <w:szCs w:val="24"/>
+        </w:rPr>
+        <w:t xml:space="preserve"> and templates required for this assessment are accessible from this website under the ‘Governance’ tab</w:t>
       </w:r>
       <w:r>
         <w:rPr>
@@ -6130,12 +6144,19 @@
                 <w:sz w:val="24"/>
                 <w:szCs w:val="24"/>
               </w:rPr>
-              <w:t>Write your answer here:</w:t>
-            </w:r>
-            <w:r>
-              <w:rPr>
-                <w:i/>
-                <w:iCs/>
+              <w:t>Write your answer here</w:t>
+            </w:r>
+            <w:r>
+              <w:rPr>
+                <w:color w:val="0000FF"/>
+                <w:sz w:val="24"/>
+                <w:szCs w:val="24"/>
+              </w:rPr>
+              <w:t>:</w:t>
+            </w:r>
+            <w:r>
+              <w:rPr>
+                <w:color w:val="0000FF"/>
                 <w:sz w:val="24"/>
                 <w:szCs w:val="24"/>
               </w:rPr>
@@ -6143,8 +6164,7 @@
             </w:r>
             <w:r>
               <w:rPr>
-                <w:i/>
-                <w:iCs/>
+                <w:color w:val="0000FF"/>
                 <w:sz w:val="24"/>
                 <w:szCs w:val="24"/>
               </w:rPr>
@@ -6501,7 +6521,23 @@
                 <w:sz w:val="24"/>
                 <w:szCs w:val="24"/>
               </w:rPr>
-              <w:t xml:space="preserve"> Office365(OneDrive) is for collaboration tools.</w:t>
+              <w:t xml:space="preserve"> </w:t>
+            </w:r>
+            <w:r>
+              <w:rPr>
+                <w:color w:val="0000FF"/>
+                <w:sz w:val="24"/>
+                <w:szCs w:val="24"/>
+              </w:rPr>
+              <w:t xml:space="preserve">&amp; </w:t>
+            </w:r>
+            <w:r>
+              <w:rPr>
+                <w:color w:val="0000FF"/>
+                <w:sz w:val="24"/>
+                <w:szCs w:val="24"/>
+              </w:rPr>
+              <w:t>Office365(OneDrive) is for collaboration tools.</w:t>
             </w:r>
           </w:p>
         </w:tc>
@@ -6682,7 +6718,17 @@
                 <w:sz w:val="24"/>
                 <w:szCs w:val="24"/>
               </w:rPr>
-              <w:t xml:space="preserve"> If working from home</w:t>
+              <w:t xml:space="preserve"> </w:t>
+            </w:r>
+            <w:r>
+              <w:rPr>
+                <w:i/>
+                <w:iCs/>
+                <w:color w:val="0000FF"/>
+                <w:sz w:val="24"/>
+                <w:szCs w:val="24"/>
+              </w:rPr>
+              <w:t>If working from home</w:t>
             </w:r>
           </w:p>
           <w:p>
@@ -6950,12 +6996,14 @@
             <w:pPr>
               <w:spacing w:before="60" w:after="60" w:line="240" w:lineRule="auto"/>
               <w:rPr>
-                <w:sz w:val="24"/>
-                <w:szCs w:val="24"/>
-              </w:rPr>
-            </w:pPr>
-            <w:r>
-              <w:rPr>
+                <w:color w:val="0000FF"/>
+                <w:sz w:val="24"/>
+                <w:szCs w:val="24"/>
+              </w:rPr>
+            </w:pPr>
+            <w:r>
+              <w:rPr>
+                <w:color w:val="0000FF"/>
                 <w:sz w:val="24"/>
                 <w:szCs w:val="24"/>
               </w:rPr>
@@ -6999,12 +7047,14 @@
             <w:pPr>
               <w:spacing w:before="60" w:after="60" w:line="240" w:lineRule="auto"/>
               <w:rPr>
-                <w:sz w:val="24"/>
-                <w:szCs w:val="24"/>
-              </w:rPr>
-            </w:pPr>
-            <w:r>
-              <w:rPr>
+                <w:color w:val="0000FF"/>
+                <w:sz w:val="24"/>
+                <w:szCs w:val="24"/>
+              </w:rPr>
+            </w:pPr>
+            <w:r>
+              <w:rPr>
+                <w:color w:val="0000FF"/>
                 <w:sz w:val="24"/>
                 <w:szCs w:val="24"/>
               </w:rPr>
@@ -7048,12 +7098,14 @@
             <w:pPr>
               <w:spacing w:before="60" w:after="60" w:line="240" w:lineRule="auto"/>
               <w:rPr>
-                <w:sz w:val="24"/>
-                <w:szCs w:val="24"/>
-              </w:rPr>
-            </w:pPr>
-            <w:r>
-              <w:rPr>
+                <w:color w:val="0000FF"/>
+                <w:sz w:val="24"/>
+                <w:szCs w:val="24"/>
+              </w:rPr>
+            </w:pPr>
+            <w:r>
+              <w:rPr>
+                <w:color w:val="0000FF"/>
                 <w:sz w:val="24"/>
                 <w:szCs w:val="24"/>
               </w:rPr>
@@ -7097,12 +7149,14 @@
             <w:pPr>
               <w:spacing w:before="60" w:after="60" w:line="240" w:lineRule="auto"/>
               <w:rPr>
-                <w:sz w:val="24"/>
-                <w:szCs w:val="24"/>
-              </w:rPr>
-            </w:pPr>
-            <w:r>
-              <w:rPr>
+                <w:color w:val="0000FF"/>
+                <w:sz w:val="24"/>
+                <w:szCs w:val="24"/>
+              </w:rPr>
+            </w:pPr>
+            <w:r>
+              <w:rPr>
+                <w:color w:val="0000FF"/>
                 <w:sz w:val="24"/>
                 <w:szCs w:val="24"/>
               </w:rPr>
@@ -7673,7 +7727,7 @@
               <w:rPr>
                 <w:i/>
                 <w:iCs/>
-                <w:color w:val="0D5D6D"/>
+                <w:color w:val="0000FF"/>
                 <w:sz w:val="24"/>
                 <w:szCs w:val="24"/>
               </w:rPr>
@@ -7887,7 +7941,7 @@
               <w:rPr>
                 <w:i/>
                 <w:iCs/>
-                <w:color w:val="0D5D6D"/>
+                <w:color w:val="0000FF"/>
                 <w:sz w:val="24"/>
                 <w:szCs w:val="24"/>
               </w:rPr>
@@ -7896,7 +7950,7 @@
               <w:rPr>
                 <w:i/>
                 <w:iCs/>
-                <w:color w:val="0D5D6D"/>
+                <w:color w:val="0000FF"/>
                 <w:sz w:val="24"/>
                 <w:szCs w:val="24"/>
               </w:rPr>
@@ -7949,7 +8003,7 @@
             <w:pPr>
               <w:spacing w:before="60" w:after="60"/>
               <w:rPr>
-                <w:color w:val="0D5D6D"/>
+                <w:color w:val="0000FF"/>
                 <w:sz w:val="24"/>
                 <w:szCs w:val="24"/>
               </w:rPr>
@@ -7958,7 +8012,7 @@
               <w:rPr>
                 <w:i/>
                 <w:iCs/>
-                <w:color w:val="0D5D6D"/>
+                <w:color w:val="0000FF"/>
                 <w:sz w:val="24"/>
                 <w:szCs w:val="24"/>
               </w:rPr>
@@ -8011,7 +8065,7 @@
             <w:pPr>
               <w:spacing w:before="60" w:after="60"/>
               <w:rPr>
-                <w:color w:val="0D5D6D"/>
+                <w:color w:val="0000FF"/>
                 <w:sz w:val="24"/>
                 <w:szCs w:val="24"/>
               </w:rPr>
@@ -8020,7 +8074,7 @@
               <w:rPr>
                 <w:i/>
                 <w:iCs/>
-                <w:color w:val="0D5D6D"/>
+                <w:color w:val="0000FF"/>
                 <w:sz w:val="24"/>
                 <w:szCs w:val="24"/>
               </w:rPr>
@@ -8068,7 +8122,7 @@
               <w:rPr>
                 <w:i/>
                 <w:iCs/>
-                <w:color w:val="0D5D6D"/>
+                <w:color w:val="0000FF"/>
                 <w:sz w:val="24"/>
                 <w:szCs w:val="24"/>
               </w:rPr>
@@ -8077,7 +8131,7 @@
               <w:rPr>
                 <w:i/>
                 <w:iCs/>
-                <w:color w:val="0D5D6D"/>
+                <w:color w:val="0000FF"/>
                 <w:sz w:val="24"/>
                 <w:szCs w:val="24"/>
               </w:rPr>
@@ -8125,7 +8179,7 @@
               <w:rPr>
                 <w:i/>
                 <w:iCs/>
-                <w:color w:val="0D5D6D"/>
+                <w:color w:val="0000FF"/>
                 <w:sz w:val="24"/>
                 <w:szCs w:val="24"/>
               </w:rPr>
@@ -8134,7 +8188,7 @@
               <w:rPr>
                 <w:i/>
                 <w:iCs/>
-                <w:color w:val="0D5D6D"/>
+                <w:color w:val="0000FF"/>
                 <w:sz w:val="24"/>
                 <w:szCs w:val="24"/>
               </w:rPr>
@@ -13566,121 +13620,121 @@
       </w:rPr>
     </w:lvl>
   </w:abstractNum>
-  <w:num w:numId="1">
+  <w:num w:numId="1" w16cid:durableId="72047608">
     <w:abstractNumId w:val="34"/>
   </w:num>
-  <w:num w:numId="2">
+  <w:num w:numId="2" w16cid:durableId="1392004275">
     <w:abstractNumId w:val="18"/>
   </w:num>
-  <w:num w:numId="3">
+  <w:num w:numId="3" w16cid:durableId="187187582">
     <w:abstractNumId w:val="14"/>
   </w:num>
-  <w:num w:numId="4">
+  <w:num w:numId="4" w16cid:durableId="750127704">
     <w:abstractNumId w:val="0"/>
   </w:num>
-  <w:num w:numId="5">
+  <w:num w:numId="5" w16cid:durableId="2070611065">
     <w:abstractNumId w:val="27"/>
   </w:num>
-  <w:num w:numId="6">
+  <w:num w:numId="6" w16cid:durableId="308365909">
     <w:abstractNumId w:val="22"/>
   </w:num>
-  <w:num w:numId="7">
+  <w:num w:numId="7" w16cid:durableId="1742097751">
     <w:abstractNumId w:val="23"/>
   </w:num>
-  <w:num w:numId="8">
+  <w:num w:numId="8" w16cid:durableId="132331136">
     <w:abstractNumId w:val="21"/>
   </w:num>
-  <w:num w:numId="9">
+  <w:num w:numId="9" w16cid:durableId="294068408">
     <w:abstractNumId w:val="38"/>
   </w:num>
-  <w:num w:numId="10">
+  <w:num w:numId="10" w16cid:durableId="1922713587">
     <w:abstractNumId w:val="5"/>
   </w:num>
-  <w:num w:numId="11">
+  <w:num w:numId="11" w16cid:durableId="1043948485">
     <w:abstractNumId w:val="33"/>
   </w:num>
-  <w:num w:numId="12">
+  <w:num w:numId="12" w16cid:durableId="588588545">
     <w:abstractNumId w:val="3"/>
   </w:num>
-  <w:num w:numId="13">
+  <w:num w:numId="13" w16cid:durableId="70473652">
     <w:abstractNumId w:val="15"/>
   </w:num>
-  <w:num w:numId="14">
+  <w:num w:numId="14" w16cid:durableId="451478779">
     <w:abstractNumId w:val="36"/>
   </w:num>
-  <w:num w:numId="15">
+  <w:num w:numId="15" w16cid:durableId="2077169298">
     <w:abstractNumId w:val="24"/>
   </w:num>
-  <w:num w:numId="16">
+  <w:num w:numId="16" w16cid:durableId="233660256">
     <w:abstractNumId w:val="26"/>
   </w:num>
-  <w:num w:numId="17">
+  <w:num w:numId="17" w16cid:durableId="627709344">
     <w:abstractNumId w:val="6"/>
   </w:num>
-  <w:num w:numId="18">
+  <w:num w:numId="18" w16cid:durableId="8529464">
     <w:abstractNumId w:val="1"/>
   </w:num>
-  <w:num w:numId="19">
+  <w:num w:numId="19" w16cid:durableId="607666953">
     <w:abstractNumId w:val="4"/>
   </w:num>
-  <w:num w:numId="20">
+  <w:num w:numId="20" w16cid:durableId="451172460">
     <w:abstractNumId w:val="10"/>
   </w:num>
-  <w:num w:numId="21">
+  <w:num w:numId="21" w16cid:durableId="842548370">
     <w:abstractNumId w:val="16"/>
   </w:num>
-  <w:num w:numId="22">
+  <w:num w:numId="22" w16cid:durableId="1819687615">
     <w:abstractNumId w:val="31"/>
   </w:num>
-  <w:num w:numId="23">
+  <w:num w:numId="23" w16cid:durableId="1875457124">
     <w:abstractNumId w:val="8"/>
   </w:num>
-  <w:num w:numId="24">
+  <w:num w:numId="24" w16cid:durableId="2075199876">
     <w:abstractNumId w:val="11"/>
   </w:num>
-  <w:num w:numId="25">
+  <w:num w:numId="25" w16cid:durableId="1692106646">
     <w:abstractNumId w:val="13"/>
   </w:num>
-  <w:num w:numId="26">
+  <w:num w:numId="26" w16cid:durableId="1522090313">
     <w:abstractNumId w:val="25"/>
   </w:num>
-  <w:num w:numId="27">
+  <w:num w:numId="27" w16cid:durableId="1959483199">
     <w:abstractNumId w:val="29"/>
   </w:num>
-  <w:num w:numId="28">
+  <w:num w:numId="28" w16cid:durableId="2071492866">
     <w:abstractNumId w:val="28"/>
   </w:num>
-  <w:num w:numId="29">
+  <w:num w:numId="29" w16cid:durableId="691035811">
     <w:abstractNumId w:val="17"/>
   </w:num>
-  <w:num w:numId="30">
+  <w:num w:numId="30" w16cid:durableId="712851313">
     <w:abstractNumId w:val="7"/>
   </w:num>
-  <w:num w:numId="31">
+  <w:num w:numId="31" w16cid:durableId="1521385350">
     <w:abstractNumId w:val="9"/>
   </w:num>
-  <w:num w:numId="32">
+  <w:num w:numId="32" w16cid:durableId="198973577">
     <w:abstractNumId w:val="35"/>
   </w:num>
-  <w:num w:numId="33">
+  <w:num w:numId="33" w16cid:durableId="1533499465">
     <w:abstractNumId w:val="37"/>
   </w:num>
-  <w:num w:numId="34">
+  <w:num w:numId="34" w16cid:durableId="2024745946">
     <w:abstractNumId w:val="20"/>
   </w:num>
-  <w:num w:numId="35">
+  <w:num w:numId="35" w16cid:durableId="564799465">
     <w:abstractNumId w:val="32"/>
   </w:num>
-  <w:num w:numId="36">
+  <w:num w:numId="36" w16cid:durableId="250236896">
     <w:abstractNumId w:val="12"/>
   </w:num>
-  <w:num w:numId="37">
+  <w:num w:numId="37" w16cid:durableId="1021399068">
     <w:abstractNumId w:val="2"/>
   </w:num>
-  <w:num w:numId="38">
+  <w:num w:numId="38" w16cid:durableId="534274008">
     <w:abstractNumId w:val="30"/>
   </w:num>
-  <w:num w:numId="39">
+  <w:num w:numId="39" w16cid:durableId="1441534230">
     <w:abstractNumId w:val="19"/>
   </w:num>
   <w:numIdMacAtCleanup w:val="27"/>
@@ -15405,10 +15459,6 @@
 </file>
 
 <file path=customXml/item1.xml><?xml version="1.0" encoding="utf-8"?>
-<b:Sources xmlns:b="http://schemas.openxmlformats.org/officeDocument/2006/bibliography" xmlns="http://schemas.openxmlformats.org/officeDocument/2006/bibliography" SelectedStyle="\APASixthEditionOfficeOnline.xsl" StyleName="APA" Version="6"/>
-</file>
-
-<file path=customXml/item2.xml><?xml version="1.0" encoding="utf-8"?>
 <ct:contentTypeSchema xmlns:ct="http://schemas.microsoft.com/office/2006/metadata/contentType" xmlns:ma="http://schemas.microsoft.com/office/2006/metadata/properties/metaAttributes" ct:_="" ma:_="" ma:contentTypeName="Document" ma:contentTypeID="0x01010008A387A6A5F150438AB789FA73477179" ma:contentTypeVersion="13" ma:contentTypeDescription="Create a new document." ma:contentTypeScope="" ma:versionID="fdcfc3d1927a66f6a9a74ac5838ff44c">
   <xsd:schema xmlns:xsd="http://www.w3.org/2001/XMLSchema" xmlns:xs="http://www.w3.org/2001/XMLSchema" xmlns:p="http://schemas.microsoft.com/office/2006/metadata/properties" xmlns:ns2="478d409e-a518-4a0e-8e11-4423b5118792" xmlns:ns3="339acee6-c10d-4fa9-b653-6ffa3ad6072a" targetNamespace="http://schemas.microsoft.com/office/2006/metadata/properties" ma:root="true" ma:fieldsID="60253e2524309f6916fd38a3e2afaaea" ns2:_="" ns3:_="">
     <xsd:import namespace="478d409e-a518-4a0e-8e11-4423b5118792"/>
@@ -15633,15 +15683,11 @@
 </ct:contentTypeSchema>
 </file>
 
-<file path=customXml/item3.xml><?xml version="1.0" encoding="utf-8"?>
-<p:properties xmlns:p="http://schemas.microsoft.com/office/2006/metadata/properties" xmlns:xsi="http://www.w3.org/2001/XMLSchema-instance" xmlns:pc="http://schemas.microsoft.com/office/infopath/2007/PartnerControls">
-  <documentManagement>
-    <Notes xmlns="478d409e-a518-4a0e-8e11-4423b5118792" xsi:nil="true"/>
-  </documentManagement>
-</p:properties>
+<file path=customXml/item2.xml><?xml version="1.0" encoding="utf-8"?>
+<b:Sources xmlns:b="http://schemas.openxmlformats.org/officeDocument/2006/bibliography" xmlns="http://schemas.openxmlformats.org/officeDocument/2006/bibliography" SelectedStyle="\APASixthEditionOfficeOnline.xsl" StyleName="APA" Version="6"/>
 </file>
 
-<file path=customXml/item4.xml><?xml version="1.0" encoding="utf-8"?>
+<file path=customXml/item3.xml><?xml version="1.0" encoding="utf-8"?>
 <?mso-contentType ?>
 <FormTemplates xmlns="http://schemas.microsoft.com/sharepoint/v3/contenttype/forms">
   <Display>DocumentLibraryForm</Display>
@@ -15650,15 +15696,15 @@
 </FormTemplates>
 </file>
 
-<file path=customXml/itemProps1.xml><?xml version="1.0" encoding="utf-8"?>
-<ds:datastoreItem xmlns:ds="http://schemas.openxmlformats.org/officeDocument/2006/customXml" ds:itemID="{7C20E554-04E0-4B6B-844D-9DD0D6D3B976}">
-  <ds:schemaRefs>
-    <ds:schemaRef ds:uri="http://schemas.openxmlformats.org/officeDocument/2006/bibliography"/>
-  </ds:schemaRefs>
-</ds:datastoreItem>
+<file path=customXml/item4.xml><?xml version="1.0" encoding="utf-8"?>
+<p:properties xmlns:p="http://schemas.microsoft.com/office/2006/metadata/properties" xmlns:xsi="http://www.w3.org/2001/XMLSchema-instance" xmlns:pc="http://schemas.microsoft.com/office/infopath/2007/PartnerControls">
+  <documentManagement>
+    <Notes xmlns="478d409e-a518-4a0e-8e11-4423b5118792" xsi:nil="true"/>
+  </documentManagement>
+</p:properties>
 </file>
 
-<file path=customXml/itemProps2.xml><?xml version="1.0" encoding="utf-8"?>
+<file path=customXml/itemProps1.xml><?xml version="1.0" encoding="utf-8"?>
 <ds:datastoreItem xmlns:ds="http://schemas.openxmlformats.org/officeDocument/2006/customXml" ds:itemID="{A90B6661-77DF-4D57-9661-EE616F14B0CC}">
   <ds:schemaRefs>
     <ds:schemaRef ds:uri="http://schemas.microsoft.com/office/2006/metadata/contentType"/>
@@ -15677,7 +15723,23 @@
 </ds:datastoreItem>
 </file>
 
+<file path=customXml/itemProps2.xml><?xml version="1.0" encoding="utf-8"?>
+<ds:datastoreItem xmlns:ds="http://schemas.openxmlformats.org/officeDocument/2006/customXml" ds:itemID="{7C20E554-04E0-4B6B-844D-9DD0D6D3B976}">
+  <ds:schemaRefs>
+    <ds:schemaRef ds:uri="http://schemas.openxmlformats.org/officeDocument/2006/bibliography"/>
+  </ds:schemaRefs>
+</ds:datastoreItem>
+</file>
+
 <file path=customXml/itemProps3.xml><?xml version="1.0" encoding="utf-8"?>
+<ds:datastoreItem xmlns:ds="http://schemas.openxmlformats.org/officeDocument/2006/customXml" ds:itemID="{2D4BFFB2-94BF-489A-A8DB-E28FFE1DE8F4}">
+  <ds:schemaRefs>
+    <ds:schemaRef ds:uri="http://schemas.microsoft.com/sharepoint/v3/contenttype/forms"/>
+  </ds:schemaRefs>
+</ds:datastoreItem>
+</file>
+
+<file path=customXml/itemProps4.xml><?xml version="1.0" encoding="utf-8"?>
 <ds:datastoreItem xmlns:ds="http://schemas.openxmlformats.org/officeDocument/2006/customXml" ds:itemID="{D4606750-4A8E-4A9D-8B90-A4402661CAF9}">
   <ds:schemaRefs>
     <ds:schemaRef ds:uri="http://schemas.microsoft.com/office/2006/metadata/properties"/>
@@ -15685,12 +15747,4 @@
     <ds:schemaRef ds:uri="478d409e-a518-4a0e-8e11-4423b5118792"/>
   </ds:schemaRefs>
 </ds:datastoreItem>
-</file>
-
-<file path=customXml/itemProps4.xml><?xml version="1.0" encoding="utf-8"?>
-<ds:datastoreItem xmlns:ds="http://schemas.openxmlformats.org/officeDocument/2006/customXml" ds:itemID="{2D4BFFB2-94BF-489A-A8DB-E28FFE1DE8F4}">
-  <ds:schemaRefs>
-    <ds:schemaRef ds:uri="http://schemas.microsoft.com/sharepoint/v3/contenttype/forms"/>
-  </ds:schemaRefs>
-</ds:datastoreItem>
 </file>
</xml_diff>

<commit_message>
Submitted Task 1 Almost finished Task 2
</commit_message>
<xml_diff>
--- a/Work Collaboratively in the ICT industry/Portfolio of Work/ICTICT443 AT1 Portfolio Task 1_v1.2 By Richard Pountney.docx
+++ b/Work Collaboratively in the ICT industry/Portfolio of Work/ICTICT443 AT1 Portfolio Task 1_v1.2 By Richard Pountney.docx
@@ -8430,12 +8430,48 @@
           </w:p>
           <w:p>
             <w:pPr>
-              <w:spacing w:before="60" w:after="60"/>
-              <w:rPr>
-                <w:sz w:val="24"/>
-                <w:szCs w:val="24"/>
-              </w:rPr>
-            </w:pPr>
+              <w:pStyle w:val="MyStyle"/>
+              <w:numPr>
+                <w:ilvl w:val="0"/>
+                <w:numId w:val="40"/>
+              </w:numPr>
+            </w:pPr>
+            <w:r>
+              <w:t>Arrange a shared storage for the team to access</w:t>
+            </w:r>
+            <w:r>
+              <w:t>.</w:t>
+            </w:r>
+          </w:p>
+          <w:p>
+            <w:pPr>
+              <w:pStyle w:val="MyStyle"/>
+              <w:numPr>
+                <w:ilvl w:val="0"/>
+                <w:numId w:val="40"/>
+              </w:numPr>
+            </w:pPr>
+            <w:r>
+              <w:t>Prier</w:t>
+            </w:r>
+            <w:r>
+              <w:t xml:space="preserve"> messages for meeting </w:t>
+            </w:r>
+            <w:r>
+              <w:t>outlines.</w:t>
+            </w:r>
+          </w:p>
+          <w:p>
+            <w:pPr>
+              <w:pStyle w:val="MyStyle"/>
+              <w:numPr>
+                <w:ilvl w:val="0"/>
+                <w:numId w:val="40"/>
+              </w:numPr>
+            </w:pPr>
+            <w:r>
+              <w:t>Everyone to have access to the same device.</w:t>
+            </w:r>
           </w:p>
         </w:tc>
       </w:tr>
@@ -8443,6 +8479,7 @@
     <w:p>
       <w:pPr>
         <w:pStyle w:val="ListParagraph"/>
+        <w:spacing w:after="0"/>
         <w:rPr>
           <w:sz w:val="24"/>
           <w:szCs w:val="24"/>
@@ -8456,6 +8493,7 @@
           <w:ilvl w:val="0"/>
           <w:numId w:val="22"/>
         </w:numPr>
+        <w:spacing w:after="0"/>
         <w:ind w:hanging="357"/>
         <w:contextualSpacing w:val="0"/>
         <w:rPr>
@@ -8520,6 +8558,7 @@
           <w:ilvl w:val="1"/>
           <w:numId w:val="22"/>
         </w:numPr>
+        <w:spacing w:after="0"/>
         <w:ind w:hanging="357"/>
         <w:contextualSpacing w:val="0"/>
         <w:rPr>
@@ -8556,6 +8595,7 @@
           <w:ilvl w:val="1"/>
           <w:numId w:val="22"/>
         </w:numPr>
+        <w:spacing w:after="0"/>
         <w:ind w:hanging="357"/>
         <w:contextualSpacing w:val="0"/>
         <w:rPr>
@@ -8634,7 +8674,6 @@
           </w:tcPr>
           <w:p>
             <w:pPr>
-              <w:spacing w:before="60" w:after="60"/>
               <w:rPr>
                 <w:color w:val="auto"/>
                 <w:sz w:val="24"/>
@@ -8660,13 +8699,27 @@
           </w:p>
           <w:p>
             <w:pPr>
-              <w:spacing w:before="60" w:after="60"/>
-              <w:rPr>
-                <w:color w:val="auto"/>
-                <w:sz w:val="24"/>
-                <w:szCs w:val="24"/>
-              </w:rPr>
-            </w:pPr>
+              <w:pStyle w:val="MyStyle"/>
+              <w:numPr>
+                <w:ilvl w:val="0"/>
+                <w:numId w:val="41"/>
+              </w:numPr>
+            </w:pPr>
+            <w:r>
+              <w:t>Disability Discrimination Act 1992</w:t>
+            </w:r>
+          </w:p>
+          <w:p>
+            <w:pPr>
+              <w:pStyle w:val="MyStyle"/>
+              <w:numPr>
+                <w:ilvl w:val="0"/>
+                <w:numId w:val="41"/>
+              </w:numPr>
+            </w:pPr>
+            <w:r>
+              <w:t>Age Discrimination Act 2004</w:t>
+            </w:r>
           </w:p>
         </w:tc>
         <w:tc>
@@ -8675,7 +8728,6 @@
           </w:tcPr>
           <w:p>
             <w:pPr>
-              <w:spacing w:before="60" w:after="60"/>
               <w:rPr>
                 <w:color w:val="auto"/>
                 <w:sz w:val="24"/>
@@ -8693,13 +8745,27 @@
           </w:p>
           <w:p>
             <w:pPr>
-              <w:spacing w:before="60" w:after="60"/>
-              <w:rPr>
-                <w:color w:val="auto"/>
-                <w:sz w:val="24"/>
-                <w:szCs w:val="24"/>
-              </w:rPr>
-            </w:pPr>
+              <w:pStyle w:val="MyStyle"/>
+              <w:numPr>
+                <w:ilvl w:val="0"/>
+                <w:numId w:val="42"/>
+              </w:numPr>
+            </w:pPr>
+            <w:r>
+              <w:t>To ensure people with disabilities can participate in all activities.</w:t>
+            </w:r>
+          </w:p>
+          <w:p>
+            <w:pPr>
+              <w:pStyle w:val="MyStyle"/>
+              <w:numPr>
+                <w:ilvl w:val="0"/>
+                <w:numId w:val="42"/>
+              </w:numPr>
+            </w:pPr>
+            <w:r>
+              <w:t>To ensure that no matter your age you can still participate.</w:t>
+            </w:r>
           </w:p>
         </w:tc>
       </w:tr>
@@ -8713,7 +8779,6 @@
           </w:tcPr>
           <w:p>
             <w:pPr>
-              <w:spacing w:before="60" w:after="60"/>
               <w:rPr>
                 <w:color w:val="auto"/>
                 <w:sz w:val="24"/>
@@ -8755,13 +8820,16 @@
           </w:p>
           <w:p>
             <w:pPr>
-              <w:spacing w:before="60" w:after="60"/>
-              <w:rPr>
-                <w:color w:val="auto"/>
-                <w:sz w:val="24"/>
-                <w:szCs w:val="24"/>
-              </w:rPr>
-            </w:pPr>
+              <w:pStyle w:val="MyStyle"/>
+            </w:pPr>
+            <w:r>
+              <w:rPr>
+                <w:rStyle w:val="Emphasis"/>
+                <w:i w:val="0"/>
+                <w:iCs w:val="0"/>
+              </w:rPr>
+              <w:t>Fair Work Act 2009</w:t>
+            </w:r>
           </w:p>
         </w:tc>
         <w:tc>
@@ -8770,7 +8838,6 @@
           </w:tcPr>
           <w:p>
             <w:pPr>
-              <w:spacing w:before="60" w:after="60"/>
               <w:rPr>
                 <w:color w:val="auto"/>
                 <w:sz w:val="24"/>
@@ -8788,13 +8855,11 @@
           </w:p>
           <w:p>
             <w:pPr>
-              <w:spacing w:before="60" w:after="60"/>
-              <w:rPr>
-                <w:color w:val="auto"/>
-                <w:sz w:val="24"/>
-                <w:szCs w:val="24"/>
-              </w:rPr>
-            </w:pPr>
+              <w:pStyle w:val="MyStyle"/>
+            </w:pPr>
+            <w:r>
+              <w:t>Protection of freedom for both the employers &amp; employees</w:t>
+            </w:r>
           </w:p>
         </w:tc>
       </w:tr>
@@ -8809,7 +8874,6 @@
           </w:tcPr>
           <w:p>
             <w:pPr>
-              <w:spacing w:before="60" w:after="60"/>
               <w:rPr>
                 <w:color w:val="auto"/>
                 <w:sz w:val="24"/>
@@ -8848,7 +8912,6 @@
           </w:tcPr>
           <w:p>
             <w:pPr>
-              <w:spacing w:before="60" w:after="60"/>
               <w:rPr>
                 <w:color w:val="auto"/>
                 <w:sz w:val="24"/>
@@ -8884,7 +8947,6 @@
           </w:tcPr>
           <w:p>
             <w:pPr>
-              <w:spacing w:before="60" w:after="60"/>
               <w:rPr>
                 <w:color w:val="auto"/>
                 <w:sz w:val="24"/>
@@ -8931,7 +8993,6 @@
           </w:tcPr>
           <w:p>
             <w:pPr>
-              <w:spacing w:before="60" w:after="60"/>
               <w:rPr>
                 <w:color w:val="auto"/>
                 <w:sz w:val="24"/>
@@ -8973,13 +9034,75 @@
           </w:p>
           <w:p>
             <w:pPr>
-              <w:spacing w:before="60" w:after="60"/>
-              <w:rPr>
-                <w:color w:val="auto"/>
-                <w:sz w:val="24"/>
-                <w:szCs w:val="24"/>
-              </w:rPr>
-            </w:pPr>
+              <w:pStyle w:val="MyStyle"/>
+              <w:numPr>
+                <w:ilvl w:val="0"/>
+                <w:numId w:val="43"/>
+              </w:numPr>
+            </w:pPr>
+            <w:r>
+              <w:t>Acknowledgment &amp; Safety</w:t>
+            </w:r>
+          </w:p>
+          <w:p>
+            <w:pPr>
+              <w:pStyle w:val="MyStyle"/>
+              <w:numPr>
+                <w:ilvl w:val="0"/>
+                <w:numId w:val="43"/>
+              </w:numPr>
+            </w:pPr>
+            <w:r>
+              <w:t>Meeting Purpose</w:t>
+            </w:r>
+          </w:p>
+          <w:p>
+            <w:pPr>
+              <w:pStyle w:val="MyStyle"/>
+              <w:numPr>
+                <w:ilvl w:val="0"/>
+                <w:numId w:val="43"/>
+              </w:numPr>
+            </w:pPr>
+            <w:r>
+              <w:t>Meeting Agenda</w:t>
+            </w:r>
+          </w:p>
+          <w:p>
+            <w:pPr>
+              <w:pStyle w:val="MyStyle"/>
+              <w:numPr>
+                <w:ilvl w:val="0"/>
+                <w:numId w:val="43"/>
+              </w:numPr>
+            </w:pPr>
+            <w:r>
+              <w:t>Professional Conduct</w:t>
+            </w:r>
+          </w:p>
+          <w:p>
+            <w:pPr>
+              <w:pStyle w:val="MyStyle"/>
+              <w:numPr>
+                <w:ilvl w:val="0"/>
+                <w:numId w:val="43"/>
+              </w:numPr>
+            </w:pPr>
+            <w:r>
+              <w:t>Decisions</w:t>
+            </w:r>
+          </w:p>
+          <w:p>
+            <w:pPr>
+              <w:pStyle w:val="MyStyle"/>
+              <w:numPr>
+                <w:ilvl w:val="0"/>
+                <w:numId w:val="43"/>
+              </w:numPr>
+            </w:pPr>
+            <w:r>
+              <w:t>Meeting Proceedings</w:t>
+            </w:r>
           </w:p>
         </w:tc>
       </w:tr>
@@ -8994,7 +9117,6 @@
           </w:tcPr>
           <w:p>
             <w:pPr>
-              <w:spacing w:before="60" w:after="60"/>
               <w:rPr>
                 <w:color w:val="auto"/>
                 <w:sz w:val="24"/>
@@ -9057,7 +9179,6 @@
           </w:tcPr>
           <w:p>
             <w:pPr>
-              <w:spacing w:before="60" w:after="60"/>
               <w:rPr>
                 <w:color w:val="auto"/>
                 <w:sz w:val="24"/>
@@ -11657,6 +11778,119 @@
     </w:lvl>
   </w:abstractNum>
   <w:abstractNum w:abstractNumId="20" w15:restartNumberingAfterBreak="0">
+    <w:nsid w:val="35972A4C"/>
+    <w:multiLevelType w:val="hybridMultilevel"/>
+    <w:tmpl w:val="E5860558"/>
+    <w:lvl w:ilvl="0" w:tplc="0C090001">
+      <w:start w:val="1"/>
+      <w:numFmt w:val="bullet"/>
+      <w:lvlText w:val=""/>
+      <w:lvlJc w:val="left"/>
+      <w:pPr>
+        <w:ind w:left="720" w:hanging="360"/>
+      </w:pPr>
+      <w:rPr>
+        <w:rFonts w:ascii="Symbol" w:hAnsi="Symbol" w:hint="default"/>
+      </w:rPr>
+    </w:lvl>
+    <w:lvl w:ilvl="1" w:tplc="0C090003" w:tentative="1">
+      <w:start w:val="1"/>
+      <w:numFmt w:val="bullet"/>
+      <w:lvlText w:val="o"/>
+      <w:lvlJc w:val="left"/>
+      <w:pPr>
+        <w:ind w:left="1440" w:hanging="360"/>
+      </w:pPr>
+      <w:rPr>
+        <w:rFonts w:ascii="Courier New" w:hAnsi="Courier New" w:cs="Courier New" w:hint="default"/>
+      </w:rPr>
+    </w:lvl>
+    <w:lvl w:ilvl="2" w:tplc="0C090005" w:tentative="1">
+      <w:start w:val="1"/>
+      <w:numFmt w:val="bullet"/>
+      <w:lvlText w:val=""/>
+      <w:lvlJc w:val="left"/>
+      <w:pPr>
+        <w:ind w:left="2160" w:hanging="360"/>
+      </w:pPr>
+      <w:rPr>
+        <w:rFonts w:ascii="Wingdings" w:hAnsi="Wingdings" w:hint="default"/>
+      </w:rPr>
+    </w:lvl>
+    <w:lvl w:ilvl="3" w:tplc="0C090001" w:tentative="1">
+      <w:start w:val="1"/>
+      <w:numFmt w:val="bullet"/>
+      <w:lvlText w:val=""/>
+      <w:lvlJc w:val="left"/>
+      <w:pPr>
+        <w:ind w:left="2880" w:hanging="360"/>
+      </w:pPr>
+      <w:rPr>
+        <w:rFonts w:ascii="Symbol" w:hAnsi="Symbol" w:hint="default"/>
+      </w:rPr>
+    </w:lvl>
+    <w:lvl w:ilvl="4" w:tplc="0C090003" w:tentative="1">
+      <w:start w:val="1"/>
+      <w:numFmt w:val="bullet"/>
+      <w:lvlText w:val="o"/>
+      <w:lvlJc w:val="left"/>
+      <w:pPr>
+        <w:ind w:left="3600" w:hanging="360"/>
+      </w:pPr>
+      <w:rPr>
+        <w:rFonts w:ascii="Courier New" w:hAnsi="Courier New" w:cs="Courier New" w:hint="default"/>
+      </w:rPr>
+    </w:lvl>
+    <w:lvl w:ilvl="5" w:tplc="0C090005" w:tentative="1">
+      <w:start w:val="1"/>
+      <w:numFmt w:val="bullet"/>
+      <w:lvlText w:val=""/>
+      <w:lvlJc w:val="left"/>
+      <w:pPr>
+        <w:ind w:left="4320" w:hanging="360"/>
+      </w:pPr>
+      <w:rPr>
+        <w:rFonts w:ascii="Wingdings" w:hAnsi="Wingdings" w:hint="default"/>
+      </w:rPr>
+    </w:lvl>
+    <w:lvl w:ilvl="6" w:tplc="0C090001" w:tentative="1">
+      <w:start w:val="1"/>
+      <w:numFmt w:val="bullet"/>
+      <w:lvlText w:val=""/>
+      <w:lvlJc w:val="left"/>
+      <w:pPr>
+        <w:ind w:left="5040" w:hanging="360"/>
+      </w:pPr>
+      <w:rPr>
+        <w:rFonts w:ascii="Symbol" w:hAnsi="Symbol" w:hint="default"/>
+      </w:rPr>
+    </w:lvl>
+    <w:lvl w:ilvl="7" w:tplc="0C090003" w:tentative="1">
+      <w:start w:val="1"/>
+      <w:numFmt w:val="bullet"/>
+      <w:lvlText w:val="o"/>
+      <w:lvlJc w:val="left"/>
+      <w:pPr>
+        <w:ind w:left="5760" w:hanging="360"/>
+      </w:pPr>
+      <w:rPr>
+        <w:rFonts w:ascii="Courier New" w:hAnsi="Courier New" w:cs="Courier New" w:hint="default"/>
+      </w:rPr>
+    </w:lvl>
+    <w:lvl w:ilvl="8" w:tplc="0C090005" w:tentative="1">
+      <w:start w:val="1"/>
+      <w:numFmt w:val="bullet"/>
+      <w:lvlText w:val=""/>
+      <w:lvlJc w:val="left"/>
+      <w:pPr>
+        <w:ind w:left="6480" w:hanging="360"/>
+      </w:pPr>
+      <w:rPr>
+        <w:rFonts w:ascii="Wingdings" w:hAnsi="Wingdings" w:hint="default"/>
+      </w:rPr>
+    </w:lvl>
+  </w:abstractNum>
+  <w:abstractNum w:abstractNumId="21" w15:restartNumberingAfterBreak="0">
     <w:nsid w:val="39F52E80"/>
     <w:multiLevelType w:val="hybridMultilevel"/>
     <w:tmpl w:val="2A601068"/>
@@ -11770,7 +12004,7 @@
       </w:rPr>
     </w:lvl>
   </w:abstractNum>
-  <w:abstractNum w:abstractNumId="21" w15:restartNumberingAfterBreak="0">
+  <w:abstractNum w:abstractNumId="22" w15:restartNumberingAfterBreak="0">
     <w:nsid w:val="3A674998"/>
     <w:multiLevelType w:val="hybridMultilevel"/>
     <w:tmpl w:val="973093DA"/>
@@ -11883,7 +12117,7 @@
       </w:rPr>
     </w:lvl>
   </w:abstractNum>
-  <w:abstractNum w:abstractNumId="22" w15:restartNumberingAfterBreak="0">
+  <w:abstractNum w:abstractNumId="23" w15:restartNumberingAfterBreak="0">
     <w:nsid w:val="410E00FB"/>
     <w:multiLevelType w:val="hybridMultilevel"/>
     <w:tmpl w:val="74AC8298"/>
@@ -11996,7 +12230,7 @@
       </w:rPr>
     </w:lvl>
   </w:abstractNum>
-  <w:abstractNum w:abstractNumId="23" w15:restartNumberingAfterBreak="0">
+  <w:abstractNum w:abstractNumId="24" w15:restartNumberingAfterBreak="0">
     <w:nsid w:val="46253CF2"/>
     <w:multiLevelType w:val="hybridMultilevel"/>
     <w:tmpl w:val="B080AE32"/>
@@ -12109,7 +12343,7 @@
       </w:rPr>
     </w:lvl>
   </w:abstractNum>
-  <w:abstractNum w:abstractNumId="24" w15:restartNumberingAfterBreak="0">
+  <w:abstractNum w:abstractNumId="25" w15:restartNumberingAfterBreak="0">
     <w:nsid w:val="50145F60"/>
     <w:multiLevelType w:val="hybridMultilevel"/>
     <w:tmpl w:val="7A32466A"/>
@@ -12222,7 +12456,7 @@
       </w:rPr>
     </w:lvl>
   </w:abstractNum>
-  <w:abstractNum w:abstractNumId="25" w15:restartNumberingAfterBreak="0">
+  <w:abstractNum w:abstractNumId="26" w15:restartNumberingAfterBreak="0">
     <w:nsid w:val="573B3272"/>
     <w:multiLevelType w:val="hybridMultilevel"/>
     <w:tmpl w:val="9A58BC00"/>
@@ -12313,7 +12547,7 @@
       </w:pPr>
     </w:lvl>
   </w:abstractNum>
-  <w:abstractNum w:abstractNumId="26" w15:restartNumberingAfterBreak="0">
+  <w:abstractNum w:abstractNumId="27" w15:restartNumberingAfterBreak="0">
     <w:nsid w:val="57EE18C9"/>
     <w:multiLevelType w:val="hybridMultilevel"/>
     <w:tmpl w:val="9B3E13E8"/>
@@ -12403,7 +12637,120 @@
       </w:pPr>
     </w:lvl>
   </w:abstractNum>
-  <w:abstractNum w:abstractNumId="27" w15:restartNumberingAfterBreak="0">
+  <w:abstractNum w:abstractNumId="28" w15:restartNumberingAfterBreak="0">
+    <w:nsid w:val="5B6B6B26"/>
+    <w:multiLevelType w:val="hybridMultilevel"/>
+    <w:tmpl w:val="E95C3080"/>
+    <w:lvl w:ilvl="0" w:tplc="0C090001">
+      <w:start w:val="1"/>
+      <w:numFmt w:val="bullet"/>
+      <w:lvlText w:val=""/>
+      <w:lvlJc w:val="left"/>
+      <w:pPr>
+        <w:ind w:left="720" w:hanging="360"/>
+      </w:pPr>
+      <w:rPr>
+        <w:rFonts w:ascii="Symbol" w:hAnsi="Symbol" w:hint="default"/>
+      </w:rPr>
+    </w:lvl>
+    <w:lvl w:ilvl="1" w:tplc="0C090003" w:tentative="1">
+      <w:start w:val="1"/>
+      <w:numFmt w:val="bullet"/>
+      <w:lvlText w:val="o"/>
+      <w:lvlJc w:val="left"/>
+      <w:pPr>
+        <w:ind w:left="1440" w:hanging="360"/>
+      </w:pPr>
+      <w:rPr>
+        <w:rFonts w:ascii="Courier New" w:hAnsi="Courier New" w:cs="Courier New" w:hint="default"/>
+      </w:rPr>
+    </w:lvl>
+    <w:lvl w:ilvl="2" w:tplc="0C090005" w:tentative="1">
+      <w:start w:val="1"/>
+      <w:numFmt w:val="bullet"/>
+      <w:lvlText w:val=""/>
+      <w:lvlJc w:val="left"/>
+      <w:pPr>
+        <w:ind w:left="2160" w:hanging="360"/>
+      </w:pPr>
+      <w:rPr>
+        <w:rFonts w:ascii="Wingdings" w:hAnsi="Wingdings" w:hint="default"/>
+      </w:rPr>
+    </w:lvl>
+    <w:lvl w:ilvl="3" w:tplc="0C090001" w:tentative="1">
+      <w:start w:val="1"/>
+      <w:numFmt w:val="bullet"/>
+      <w:lvlText w:val=""/>
+      <w:lvlJc w:val="left"/>
+      <w:pPr>
+        <w:ind w:left="2880" w:hanging="360"/>
+      </w:pPr>
+      <w:rPr>
+        <w:rFonts w:ascii="Symbol" w:hAnsi="Symbol" w:hint="default"/>
+      </w:rPr>
+    </w:lvl>
+    <w:lvl w:ilvl="4" w:tplc="0C090003" w:tentative="1">
+      <w:start w:val="1"/>
+      <w:numFmt w:val="bullet"/>
+      <w:lvlText w:val="o"/>
+      <w:lvlJc w:val="left"/>
+      <w:pPr>
+        <w:ind w:left="3600" w:hanging="360"/>
+      </w:pPr>
+      <w:rPr>
+        <w:rFonts w:ascii="Courier New" w:hAnsi="Courier New" w:cs="Courier New" w:hint="default"/>
+      </w:rPr>
+    </w:lvl>
+    <w:lvl w:ilvl="5" w:tplc="0C090005" w:tentative="1">
+      <w:start w:val="1"/>
+      <w:numFmt w:val="bullet"/>
+      <w:lvlText w:val=""/>
+      <w:lvlJc w:val="left"/>
+      <w:pPr>
+        <w:ind w:left="4320" w:hanging="360"/>
+      </w:pPr>
+      <w:rPr>
+        <w:rFonts w:ascii="Wingdings" w:hAnsi="Wingdings" w:hint="default"/>
+      </w:rPr>
+    </w:lvl>
+    <w:lvl w:ilvl="6" w:tplc="0C090001" w:tentative="1">
+      <w:start w:val="1"/>
+      <w:numFmt w:val="bullet"/>
+      <w:lvlText w:val=""/>
+      <w:lvlJc w:val="left"/>
+      <w:pPr>
+        <w:ind w:left="5040" w:hanging="360"/>
+      </w:pPr>
+      <w:rPr>
+        <w:rFonts w:ascii="Symbol" w:hAnsi="Symbol" w:hint="default"/>
+      </w:rPr>
+    </w:lvl>
+    <w:lvl w:ilvl="7" w:tplc="0C090003" w:tentative="1">
+      <w:start w:val="1"/>
+      <w:numFmt w:val="bullet"/>
+      <w:lvlText w:val="o"/>
+      <w:lvlJc w:val="left"/>
+      <w:pPr>
+        <w:ind w:left="5760" w:hanging="360"/>
+      </w:pPr>
+      <w:rPr>
+        <w:rFonts w:ascii="Courier New" w:hAnsi="Courier New" w:cs="Courier New" w:hint="default"/>
+      </w:rPr>
+    </w:lvl>
+    <w:lvl w:ilvl="8" w:tplc="0C090005" w:tentative="1">
+      <w:start w:val="1"/>
+      <w:numFmt w:val="bullet"/>
+      <w:lvlText w:val=""/>
+      <w:lvlJc w:val="left"/>
+      <w:pPr>
+        <w:ind w:left="6480" w:hanging="360"/>
+      </w:pPr>
+      <w:rPr>
+        <w:rFonts w:ascii="Wingdings" w:hAnsi="Wingdings" w:hint="default"/>
+      </w:rPr>
+    </w:lvl>
+  </w:abstractNum>
+  <w:abstractNum w:abstractNumId="29" w15:restartNumberingAfterBreak="0">
     <w:nsid w:val="5E984503"/>
     <w:multiLevelType w:val="hybridMultilevel"/>
     <w:tmpl w:val="960A966C"/>
@@ -12516,7 +12863,7 @@
       </w:rPr>
     </w:lvl>
   </w:abstractNum>
-  <w:abstractNum w:abstractNumId="28" w15:restartNumberingAfterBreak="0">
+  <w:abstractNum w:abstractNumId="30" w15:restartNumberingAfterBreak="0">
     <w:nsid w:val="622151F9"/>
     <w:multiLevelType w:val="hybridMultilevel"/>
     <w:tmpl w:val="17DE199C"/>
@@ -12610,7 +12957,7 @@
       </w:pPr>
     </w:lvl>
   </w:abstractNum>
-  <w:abstractNum w:abstractNumId="29" w15:restartNumberingAfterBreak="0">
+  <w:abstractNum w:abstractNumId="31" w15:restartNumberingAfterBreak="0">
     <w:nsid w:val="636263A7"/>
     <w:multiLevelType w:val="hybridMultilevel"/>
     <w:tmpl w:val="A66AAD0A"/>
@@ -12723,7 +13070,7 @@
       </w:rPr>
     </w:lvl>
   </w:abstractNum>
-  <w:abstractNum w:abstractNumId="30" w15:restartNumberingAfterBreak="0">
+  <w:abstractNum w:abstractNumId="32" w15:restartNumberingAfterBreak="0">
     <w:nsid w:val="63B13C08"/>
     <w:multiLevelType w:val="hybridMultilevel"/>
     <w:tmpl w:val="1D4650FC"/>
@@ -12836,7 +13183,7 @@
       </w:rPr>
     </w:lvl>
   </w:abstractNum>
-  <w:abstractNum w:abstractNumId="31" w15:restartNumberingAfterBreak="0">
+  <w:abstractNum w:abstractNumId="33" w15:restartNumberingAfterBreak="0">
     <w:nsid w:val="673E0B8E"/>
     <w:multiLevelType w:val="hybridMultilevel"/>
     <w:tmpl w:val="C192B07C"/>
@@ -12931,7 +13278,7 @@
       </w:pPr>
     </w:lvl>
   </w:abstractNum>
-  <w:abstractNum w:abstractNumId="32" w15:restartNumberingAfterBreak="0">
+  <w:abstractNum w:abstractNumId="34" w15:restartNumberingAfterBreak="0">
     <w:nsid w:val="679337D2"/>
     <w:multiLevelType w:val="hybridMultilevel"/>
     <w:tmpl w:val="739A3AF0"/>
@@ -13022,7 +13369,120 @@
       </w:pPr>
     </w:lvl>
   </w:abstractNum>
-  <w:abstractNum w:abstractNumId="33" w15:restartNumberingAfterBreak="0">
+  <w:abstractNum w:abstractNumId="35" w15:restartNumberingAfterBreak="0">
+    <w:nsid w:val="6A481E6F"/>
+    <w:multiLevelType w:val="hybridMultilevel"/>
+    <w:tmpl w:val="766A6374"/>
+    <w:lvl w:ilvl="0" w:tplc="0C090001">
+      <w:start w:val="1"/>
+      <w:numFmt w:val="bullet"/>
+      <w:lvlText w:val=""/>
+      <w:lvlJc w:val="left"/>
+      <w:pPr>
+        <w:ind w:left="720" w:hanging="360"/>
+      </w:pPr>
+      <w:rPr>
+        <w:rFonts w:ascii="Symbol" w:hAnsi="Symbol" w:hint="default"/>
+      </w:rPr>
+    </w:lvl>
+    <w:lvl w:ilvl="1" w:tplc="0C090003" w:tentative="1">
+      <w:start w:val="1"/>
+      <w:numFmt w:val="bullet"/>
+      <w:lvlText w:val="o"/>
+      <w:lvlJc w:val="left"/>
+      <w:pPr>
+        <w:ind w:left="1440" w:hanging="360"/>
+      </w:pPr>
+      <w:rPr>
+        <w:rFonts w:ascii="Courier New" w:hAnsi="Courier New" w:cs="Courier New" w:hint="default"/>
+      </w:rPr>
+    </w:lvl>
+    <w:lvl w:ilvl="2" w:tplc="0C090005" w:tentative="1">
+      <w:start w:val="1"/>
+      <w:numFmt w:val="bullet"/>
+      <w:lvlText w:val=""/>
+      <w:lvlJc w:val="left"/>
+      <w:pPr>
+        <w:ind w:left="2160" w:hanging="360"/>
+      </w:pPr>
+      <w:rPr>
+        <w:rFonts w:ascii="Wingdings" w:hAnsi="Wingdings" w:hint="default"/>
+      </w:rPr>
+    </w:lvl>
+    <w:lvl w:ilvl="3" w:tplc="0C090001" w:tentative="1">
+      <w:start w:val="1"/>
+      <w:numFmt w:val="bullet"/>
+      <w:lvlText w:val=""/>
+      <w:lvlJc w:val="left"/>
+      <w:pPr>
+        <w:ind w:left="2880" w:hanging="360"/>
+      </w:pPr>
+      <w:rPr>
+        <w:rFonts w:ascii="Symbol" w:hAnsi="Symbol" w:hint="default"/>
+      </w:rPr>
+    </w:lvl>
+    <w:lvl w:ilvl="4" w:tplc="0C090003" w:tentative="1">
+      <w:start w:val="1"/>
+      <w:numFmt w:val="bullet"/>
+      <w:lvlText w:val="o"/>
+      <w:lvlJc w:val="left"/>
+      <w:pPr>
+        <w:ind w:left="3600" w:hanging="360"/>
+      </w:pPr>
+      <w:rPr>
+        <w:rFonts w:ascii="Courier New" w:hAnsi="Courier New" w:cs="Courier New" w:hint="default"/>
+      </w:rPr>
+    </w:lvl>
+    <w:lvl w:ilvl="5" w:tplc="0C090005" w:tentative="1">
+      <w:start w:val="1"/>
+      <w:numFmt w:val="bullet"/>
+      <w:lvlText w:val=""/>
+      <w:lvlJc w:val="left"/>
+      <w:pPr>
+        <w:ind w:left="4320" w:hanging="360"/>
+      </w:pPr>
+      <w:rPr>
+        <w:rFonts w:ascii="Wingdings" w:hAnsi="Wingdings" w:hint="default"/>
+      </w:rPr>
+    </w:lvl>
+    <w:lvl w:ilvl="6" w:tplc="0C090001" w:tentative="1">
+      <w:start w:val="1"/>
+      <w:numFmt w:val="bullet"/>
+      <w:lvlText w:val=""/>
+      <w:lvlJc w:val="left"/>
+      <w:pPr>
+        <w:ind w:left="5040" w:hanging="360"/>
+      </w:pPr>
+      <w:rPr>
+        <w:rFonts w:ascii="Symbol" w:hAnsi="Symbol" w:hint="default"/>
+      </w:rPr>
+    </w:lvl>
+    <w:lvl w:ilvl="7" w:tplc="0C090003" w:tentative="1">
+      <w:start w:val="1"/>
+      <w:numFmt w:val="bullet"/>
+      <w:lvlText w:val="o"/>
+      <w:lvlJc w:val="left"/>
+      <w:pPr>
+        <w:ind w:left="5760" w:hanging="360"/>
+      </w:pPr>
+      <w:rPr>
+        <w:rFonts w:ascii="Courier New" w:hAnsi="Courier New" w:cs="Courier New" w:hint="default"/>
+      </w:rPr>
+    </w:lvl>
+    <w:lvl w:ilvl="8" w:tplc="0C090005" w:tentative="1">
+      <w:start w:val="1"/>
+      <w:numFmt w:val="bullet"/>
+      <w:lvlText w:val=""/>
+      <w:lvlJc w:val="left"/>
+      <w:pPr>
+        <w:ind w:left="6480" w:hanging="360"/>
+      </w:pPr>
+      <w:rPr>
+        <w:rFonts w:ascii="Wingdings" w:hAnsi="Wingdings" w:hint="default"/>
+      </w:rPr>
+    </w:lvl>
+  </w:abstractNum>
+  <w:abstractNum w:abstractNumId="36" w15:restartNumberingAfterBreak="0">
     <w:nsid w:val="6BD357D8"/>
     <w:multiLevelType w:val="hybridMultilevel"/>
     <w:tmpl w:val="8DF2FE34"/>
@@ -13135,7 +13595,7 @@
       </w:rPr>
     </w:lvl>
   </w:abstractNum>
-  <w:abstractNum w:abstractNumId="34" w15:restartNumberingAfterBreak="0">
+  <w:abstractNum w:abstractNumId="37" w15:restartNumberingAfterBreak="0">
     <w:nsid w:val="6D2B4EB7"/>
     <w:multiLevelType w:val="hybridMultilevel"/>
     <w:tmpl w:val="2FFC3388"/>
@@ -13248,7 +13708,7 @@
       </w:rPr>
     </w:lvl>
   </w:abstractNum>
-  <w:abstractNum w:abstractNumId="35" w15:restartNumberingAfterBreak="0">
+  <w:abstractNum w:abstractNumId="38" w15:restartNumberingAfterBreak="0">
     <w:nsid w:val="72B85C70"/>
     <w:multiLevelType w:val="hybridMultilevel"/>
     <w:tmpl w:val="E7789F66"/>
@@ -13343,7 +13803,93 @@
       </w:pPr>
     </w:lvl>
   </w:abstractNum>
-  <w:abstractNum w:abstractNumId="36" w15:restartNumberingAfterBreak="0">
+  <w:abstractNum w:abstractNumId="39" w15:restartNumberingAfterBreak="0">
+    <w:nsid w:val="75701F31"/>
+    <w:multiLevelType w:val="hybridMultilevel"/>
+    <w:tmpl w:val="3F3EB82E"/>
+    <w:lvl w:ilvl="0" w:tplc="0C09000F">
+      <w:start w:val="1"/>
+      <w:numFmt w:val="decimal"/>
+      <w:lvlText w:val="%1."/>
+      <w:lvlJc w:val="left"/>
+      <w:pPr>
+        <w:ind w:left="720" w:hanging="360"/>
+      </w:pPr>
+    </w:lvl>
+    <w:lvl w:ilvl="1" w:tplc="0C090019" w:tentative="1">
+      <w:start w:val="1"/>
+      <w:numFmt w:val="lowerLetter"/>
+      <w:lvlText w:val="%2."/>
+      <w:lvlJc w:val="left"/>
+      <w:pPr>
+        <w:ind w:left="1440" w:hanging="360"/>
+      </w:pPr>
+    </w:lvl>
+    <w:lvl w:ilvl="2" w:tplc="0C09001B" w:tentative="1">
+      <w:start w:val="1"/>
+      <w:numFmt w:val="lowerRoman"/>
+      <w:lvlText w:val="%3."/>
+      <w:lvlJc w:val="right"/>
+      <w:pPr>
+        <w:ind w:left="2160" w:hanging="180"/>
+      </w:pPr>
+    </w:lvl>
+    <w:lvl w:ilvl="3" w:tplc="0C09000F" w:tentative="1">
+      <w:start w:val="1"/>
+      <w:numFmt w:val="decimal"/>
+      <w:lvlText w:val="%4."/>
+      <w:lvlJc w:val="left"/>
+      <w:pPr>
+        <w:ind w:left="2880" w:hanging="360"/>
+      </w:pPr>
+    </w:lvl>
+    <w:lvl w:ilvl="4" w:tplc="0C090019" w:tentative="1">
+      <w:start w:val="1"/>
+      <w:numFmt w:val="lowerLetter"/>
+      <w:lvlText w:val="%5."/>
+      <w:lvlJc w:val="left"/>
+      <w:pPr>
+        <w:ind w:left="3600" w:hanging="360"/>
+      </w:pPr>
+    </w:lvl>
+    <w:lvl w:ilvl="5" w:tplc="0C09001B" w:tentative="1">
+      <w:start w:val="1"/>
+      <w:numFmt w:val="lowerRoman"/>
+      <w:lvlText w:val="%6."/>
+      <w:lvlJc w:val="right"/>
+      <w:pPr>
+        <w:ind w:left="4320" w:hanging="180"/>
+      </w:pPr>
+    </w:lvl>
+    <w:lvl w:ilvl="6" w:tplc="0C09000F" w:tentative="1">
+      <w:start w:val="1"/>
+      <w:numFmt w:val="decimal"/>
+      <w:lvlText w:val="%7."/>
+      <w:lvlJc w:val="left"/>
+      <w:pPr>
+        <w:ind w:left="5040" w:hanging="360"/>
+      </w:pPr>
+    </w:lvl>
+    <w:lvl w:ilvl="7" w:tplc="0C090019" w:tentative="1">
+      <w:start w:val="1"/>
+      <w:numFmt w:val="lowerLetter"/>
+      <w:lvlText w:val="%8."/>
+      <w:lvlJc w:val="left"/>
+      <w:pPr>
+        <w:ind w:left="5760" w:hanging="360"/>
+      </w:pPr>
+    </w:lvl>
+    <w:lvl w:ilvl="8" w:tplc="0C09001B" w:tentative="1">
+      <w:start w:val="1"/>
+      <w:numFmt w:val="lowerRoman"/>
+      <w:lvlText w:val="%9."/>
+      <w:lvlJc w:val="right"/>
+      <w:pPr>
+        <w:ind w:left="6480" w:hanging="180"/>
+      </w:pPr>
+    </w:lvl>
+  </w:abstractNum>
+  <w:abstractNum w:abstractNumId="40" w15:restartNumberingAfterBreak="0">
     <w:nsid w:val="776D63E3"/>
     <w:multiLevelType w:val="hybridMultilevel"/>
     <w:tmpl w:val="A6E2C934"/>
@@ -13456,7 +14002,7 @@
       </w:rPr>
     </w:lvl>
   </w:abstractNum>
-  <w:abstractNum w:abstractNumId="37" w15:restartNumberingAfterBreak="0">
+  <w:abstractNum w:abstractNumId="41" w15:restartNumberingAfterBreak="0">
     <w:nsid w:val="78274821"/>
     <w:multiLevelType w:val="hybridMultilevel"/>
     <w:tmpl w:val="9D3CA7B0"/>
@@ -13569,7 +14115,7 @@
       </w:rPr>
     </w:lvl>
   </w:abstractNum>
-  <w:abstractNum w:abstractNumId="38" w15:restartNumberingAfterBreak="0">
+  <w:abstractNum w:abstractNumId="42" w15:restartNumberingAfterBreak="0">
     <w:nsid w:val="79656987"/>
     <w:multiLevelType w:val="hybridMultilevel"/>
     <w:tmpl w:val="8FB0BB08"/>
@@ -13682,7 +14228,7 @@
     </w:lvl>
   </w:abstractNum>
   <w:num w:numId="1" w16cid:durableId="72047608">
-    <w:abstractNumId w:val="34"/>
+    <w:abstractNumId w:val="37"/>
   </w:num>
   <w:num w:numId="2" w16cid:durableId="1392004275">
     <w:abstractNumId w:val="18"/>
@@ -13694,25 +14240,25 @@
     <w:abstractNumId w:val="0"/>
   </w:num>
   <w:num w:numId="5" w16cid:durableId="2070611065">
-    <w:abstractNumId w:val="27"/>
+    <w:abstractNumId w:val="29"/>
   </w:num>
   <w:num w:numId="6" w16cid:durableId="308365909">
+    <w:abstractNumId w:val="23"/>
+  </w:num>
+  <w:num w:numId="7" w16cid:durableId="1742097751">
+    <w:abstractNumId w:val="24"/>
+  </w:num>
+  <w:num w:numId="8" w16cid:durableId="132331136">
     <w:abstractNumId w:val="22"/>
   </w:num>
-  <w:num w:numId="7" w16cid:durableId="1742097751">
-    <w:abstractNumId w:val="23"/>
-  </w:num>
-  <w:num w:numId="8" w16cid:durableId="132331136">
-    <w:abstractNumId w:val="21"/>
-  </w:num>
   <w:num w:numId="9" w16cid:durableId="294068408">
-    <w:abstractNumId w:val="38"/>
+    <w:abstractNumId w:val="42"/>
   </w:num>
   <w:num w:numId="10" w16cid:durableId="1922713587">
     <w:abstractNumId w:val="5"/>
   </w:num>
   <w:num w:numId="11" w16cid:durableId="1043948485">
-    <w:abstractNumId w:val="33"/>
+    <w:abstractNumId w:val="36"/>
   </w:num>
   <w:num w:numId="12" w16cid:durableId="588588545">
     <w:abstractNumId w:val="3"/>
@@ -13721,13 +14267,13 @@
     <w:abstractNumId w:val="15"/>
   </w:num>
   <w:num w:numId="14" w16cid:durableId="451478779">
-    <w:abstractNumId w:val="36"/>
+    <w:abstractNumId w:val="40"/>
   </w:num>
   <w:num w:numId="15" w16cid:durableId="2077169298">
-    <w:abstractNumId w:val="24"/>
+    <w:abstractNumId w:val="25"/>
   </w:num>
   <w:num w:numId="16" w16cid:durableId="233660256">
-    <w:abstractNumId w:val="26"/>
+    <w:abstractNumId w:val="27"/>
   </w:num>
   <w:num w:numId="17" w16cid:durableId="627709344">
     <w:abstractNumId w:val="6"/>
@@ -13745,7 +14291,7 @@
     <w:abstractNumId w:val="16"/>
   </w:num>
   <w:num w:numId="22" w16cid:durableId="1819687615">
-    <w:abstractNumId w:val="31"/>
+    <w:abstractNumId w:val="33"/>
   </w:num>
   <w:num w:numId="23" w16cid:durableId="1875457124">
     <w:abstractNumId w:val="8"/>
@@ -13757,13 +14303,13 @@
     <w:abstractNumId w:val="13"/>
   </w:num>
   <w:num w:numId="26" w16cid:durableId="1522090313">
-    <w:abstractNumId w:val="25"/>
+    <w:abstractNumId w:val="26"/>
   </w:num>
   <w:num w:numId="27" w16cid:durableId="1959483199">
-    <w:abstractNumId w:val="29"/>
+    <w:abstractNumId w:val="31"/>
   </w:num>
   <w:num w:numId="28" w16cid:durableId="2071492866">
-    <w:abstractNumId w:val="28"/>
+    <w:abstractNumId w:val="30"/>
   </w:num>
   <w:num w:numId="29" w16cid:durableId="691035811">
     <w:abstractNumId w:val="17"/>
@@ -13775,16 +14321,16 @@
     <w:abstractNumId w:val="9"/>
   </w:num>
   <w:num w:numId="32" w16cid:durableId="198973577">
-    <w:abstractNumId w:val="35"/>
+    <w:abstractNumId w:val="38"/>
   </w:num>
   <w:num w:numId="33" w16cid:durableId="1533499465">
-    <w:abstractNumId w:val="37"/>
+    <w:abstractNumId w:val="41"/>
   </w:num>
   <w:num w:numId="34" w16cid:durableId="2024745946">
-    <w:abstractNumId w:val="20"/>
+    <w:abstractNumId w:val="21"/>
   </w:num>
   <w:num w:numId="35" w16cid:durableId="564799465">
-    <w:abstractNumId w:val="32"/>
+    <w:abstractNumId w:val="34"/>
   </w:num>
   <w:num w:numId="36" w16cid:durableId="250236896">
     <w:abstractNumId w:val="12"/>
@@ -13793,10 +14339,22 @@
     <w:abstractNumId w:val="2"/>
   </w:num>
   <w:num w:numId="38" w16cid:durableId="534274008">
-    <w:abstractNumId w:val="30"/>
+    <w:abstractNumId w:val="32"/>
   </w:num>
   <w:num w:numId="39" w16cid:durableId="1441534230">
     <w:abstractNumId w:val="19"/>
+  </w:num>
+  <w:num w:numId="40" w16cid:durableId="1106121708">
+    <w:abstractNumId w:val="39"/>
+  </w:num>
+  <w:num w:numId="41" w16cid:durableId="2058241347">
+    <w:abstractNumId w:val="28"/>
+  </w:num>
+  <w:num w:numId="42" w16cid:durableId="230889906">
+    <w:abstractNumId w:val="35"/>
+  </w:num>
+  <w:num w:numId="43" w16cid:durableId="1086731975">
+    <w:abstractNumId w:val="20"/>
   </w:num>
   <w:numIdMacAtCleanup w:val="27"/>
 </w:numbering>
@@ -15775,7 +16333,11 @@
 </file>
 
 <file path=customXml/item2.xml><?xml version="1.0" encoding="utf-8"?>
-<b:Sources xmlns:b="http://schemas.openxmlformats.org/officeDocument/2006/bibliography" xmlns="http://schemas.openxmlformats.org/officeDocument/2006/bibliography" SelectedStyle="\APASixthEditionOfficeOnline.xsl" StyleName="APA" Version="6"/>
+<p:properties xmlns:p="http://schemas.microsoft.com/office/2006/metadata/properties" xmlns:xsi="http://www.w3.org/2001/XMLSchema-instance" xmlns:pc="http://schemas.microsoft.com/office/infopath/2007/PartnerControls">
+  <documentManagement>
+    <Notes xmlns="478d409e-a518-4a0e-8e11-4423b5118792" xsi:nil="true"/>
+  </documentManagement>
+</p:properties>
 </file>
 
 <file path=customXml/item3.xml><?xml version="1.0" encoding="utf-8"?>
@@ -15788,11 +16350,7 @@
 </file>
 
 <file path=customXml/item4.xml><?xml version="1.0" encoding="utf-8"?>
-<p:properties xmlns:p="http://schemas.microsoft.com/office/2006/metadata/properties" xmlns:xsi="http://www.w3.org/2001/XMLSchema-instance" xmlns:pc="http://schemas.microsoft.com/office/infopath/2007/PartnerControls">
-  <documentManagement>
-    <Notes xmlns="478d409e-a518-4a0e-8e11-4423b5118792" xsi:nil="true"/>
-  </documentManagement>
-</p:properties>
+<b:Sources xmlns:b="http://schemas.openxmlformats.org/officeDocument/2006/bibliography" xmlns="http://schemas.openxmlformats.org/officeDocument/2006/bibliography" SelectedStyle="\APASixthEditionOfficeOnline.xsl" StyleName="APA" Version="6"/>
 </file>
 
 <file path=customXml/itemProps1.xml><?xml version="1.0" encoding="utf-8"?>
@@ -15815,9 +16373,11 @@
 </file>
 
 <file path=customXml/itemProps2.xml><?xml version="1.0" encoding="utf-8"?>
-<ds:datastoreItem xmlns:ds="http://schemas.openxmlformats.org/officeDocument/2006/customXml" ds:itemID="{7C20E554-04E0-4B6B-844D-9DD0D6D3B976}">
+<ds:datastoreItem xmlns:ds="http://schemas.openxmlformats.org/officeDocument/2006/customXml" ds:itemID="{D4606750-4A8E-4A9D-8B90-A4402661CAF9}">
   <ds:schemaRefs>
-    <ds:schemaRef ds:uri="http://schemas.openxmlformats.org/officeDocument/2006/bibliography"/>
+    <ds:schemaRef ds:uri="http://schemas.microsoft.com/office/2006/metadata/properties"/>
+    <ds:schemaRef ds:uri="http://schemas.microsoft.com/office/infopath/2007/PartnerControls"/>
+    <ds:schemaRef ds:uri="478d409e-a518-4a0e-8e11-4423b5118792"/>
   </ds:schemaRefs>
 </ds:datastoreItem>
 </file>
@@ -15831,11 +16391,9 @@
 </file>
 
 <file path=customXml/itemProps4.xml><?xml version="1.0" encoding="utf-8"?>
-<ds:datastoreItem xmlns:ds="http://schemas.openxmlformats.org/officeDocument/2006/customXml" ds:itemID="{D4606750-4A8E-4A9D-8B90-A4402661CAF9}">
+<ds:datastoreItem xmlns:ds="http://schemas.openxmlformats.org/officeDocument/2006/customXml" ds:itemID="{7C20E554-04E0-4B6B-844D-9DD0D6D3B976}">
   <ds:schemaRefs>
-    <ds:schemaRef ds:uri="http://schemas.microsoft.com/office/2006/metadata/properties"/>
-    <ds:schemaRef ds:uri="http://schemas.microsoft.com/office/infopath/2007/PartnerControls"/>
-    <ds:schemaRef ds:uri="478d409e-a518-4a0e-8e11-4423b5118792"/>
+    <ds:schemaRef ds:uri="http://schemas.openxmlformats.org/officeDocument/2006/bibliography"/>
   </ds:schemaRefs>
 </ds:datastoreItem>
 </file>
</xml_diff>